<commit_message>
added login as a step for people new to github.
</commit_message>
<xml_diff>
--- a/Commit_to_open_source_handout.docx
+++ b/Commit_to_open_source_handout.docx
@@ -48,13 +48,8 @@
         <w:t xml:space="preserve">  </w:t>
       </w:r>
       <w:r>
-        <w:t>@</w:t>
-      </w:r>
-      <w:proofErr w:type="spellStart"/>
-      <w:r>
-        <w:t>Ann_Alytical</w:t>
-      </w:r>
-      <w:proofErr w:type="spellEnd"/>
+        <w:t>@Ann_Alytical</w:t>
+      </w:r>
     </w:p>
     <w:p>
       <w:pPr>
@@ -77,13 +72,8 @@
         </w:r>
       </w:hyperlink>
       <w:r>
-        <w:t xml:space="preserve">  channel #</w:t>
-      </w:r>
-      <w:proofErr w:type="spellStart"/>
-      <w:r>
-        <w:t>open_source</w:t>
-      </w:r>
-      <w:proofErr w:type="spellEnd"/>
+        <w:t xml:space="preserve">  channel #open_source</w:t>
+      </w:r>
     </w:p>
     <w:p/>
     <w:p>
@@ -236,16 +226,9 @@
       <w:r>
         <w:t xml:space="preserve">Search for quick code changes with the following format in the search bar:  </w:t>
       </w:r>
-      <w:proofErr w:type="spellStart"/>
-      <w:proofErr w:type="gramStart"/>
-      <w:r>
-        <w:t>label:first</w:t>
-      </w:r>
-      <w:proofErr w:type="gramEnd"/>
-      <w:r>
-        <w:t>-timers-only</w:t>
-      </w:r>
-      <w:proofErr w:type="spellEnd"/>
+      <w:r>
+        <w:t>label:first-timers-only</w:t>
+      </w:r>
       <w:r>
         <w:t xml:space="preserve"> then choose open issues.</w:t>
       </w:r>
@@ -272,10 +255,7 @@
         </w:numPr>
       </w:pPr>
       <w:r>
-        <w:t>Fork a project</w:t>
-      </w:r>
-      <w:r>
-        <w:t>.</w:t>
+        <w:t>Create a login on github.com if you do not have one.</w:t>
       </w:r>
     </w:p>
     <w:p>
@@ -287,7 +267,10 @@
         </w:numPr>
       </w:pPr>
       <w:r>
-        <w:t>Make Changes.</w:t>
+        <w:t>Fork a project</w:t>
+      </w:r>
+      <w:r>
+        <w:t>.</w:t>
       </w:r>
     </w:p>
     <w:p>
@@ -299,7 +282,7 @@
         </w:numPr>
       </w:pPr>
       <w:r>
-        <w:t>Propose file changes.  This is your commit message and message to the maintainer.</w:t>
+        <w:t>Make Changes.</w:t>
       </w:r>
     </w:p>
     <w:p>
@@ -311,7 +294,7 @@
         </w:numPr>
       </w:pPr>
       <w:r>
-        <w:t>Create &amp; Submit the pull request.</w:t>
+        <w:t>Propose file changes.  This is your commit message and message to the maintainer.</w:t>
       </w:r>
     </w:p>
     <w:p>
@@ -323,6 +306,18 @@
         </w:numPr>
       </w:pPr>
       <w:r>
+        <w:t>Create &amp; Submit the pull request.</w:t>
+      </w:r>
+    </w:p>
+    <w:p>
+      <w:pPr>
+        <w:pStyle w:val="ListParagraph"/>
+        <w:numPr>
+          <w:ilvl w:val="0"/>
+          <w:numId w:val="5"/>
+        </w:numPr>
+      </w:pPr>
+      <w:r>
         <w:t>Celebrate!</w:t>
       </w:r>
     </w:p>
@@ -350,21 +345,8 @@
         <w:t xml:space="preserve">Tweet your experience </w:t>
       </w:r>
       <w:r>
-        <w:t>#</w:t>
-      </w:r>
-      <w:proofErr w:type="spellStart"/>
-      <w:r>
-        <w:t>WeRiseTech</w:t>
-      </w:r>
-      <w:proofErr w:type="spellEnd"/>
-      <w:r>
-        <w:t xml:space="preserve"> #</w:t>
-      </w:r>
-      <w:proofErr w:type="spellStart"/>
-      <w:r>
-        <w:t>FirstCommit</w:t>
-      </w:r>
-      <w:proofErr w:type="spellEnd"/>
+        <w:t>#WeRiseTech #FirstCommit</w:t>
+      </w:r>
     </w:p>
     <w:p>
       <w:pPr>
@@ -440,10 +422,7 @@
         </w:numPr>
       </w:pPr>
       <w:r>
-        <w:t>Use lint/static analysis tools</w:t>
-      </w:r>
-      <w:r>
-        <w:t xml:space="preserve"> on a project</w:t>
+        <w:t>Use lint/static analysis tools on a project</w:t>
       </w:r>
     </w:p>
     <w:p>
@@ -467,13 +446,8 @@
         </w:numPr>
       </w:pPr>
       <w:r>
-        <w:t xml:space="preserve">Learn more about </w:t>
-      </w:r>
-      <w:proofErr w:type="spellStart"/>
-      <w:r>
-        <w:t>Git</w:t>
-      </w:r>
-      <w:proofErr w:type="spellEnd"/>
+        <w:t>Learn more about Git</w:t>
+      </w:r>
       <w:r>
         <w:t xml:space="preserve"> Commands</w:t>
       </w:r>
@@ -498,15 +472,7 @@
         </w:numPr>
       </w:pPr>
       <w:r>
-        <w:t xml:space="preserve">Peak under the hood and see how </w:t>
-      </w:r>
-      <w:proofErr w:type="spellStart"/>
-      <w:r>
-        <w:t>Git</w:t>
-      </w:r>
-      <w:proofErr w:type="spellEnd"/>
-      <w:r>
-        <w:t xml:space="preserve"> works: </w:t>
+        <w:t xml:space="preserve">Peak under the hood and see how Git works: </w:t>
       </w:r>
       <w:hyperlink r:id="rId11" w:history="1">
         <w:r>
@@ -523,7 +489,6 @@
       <w:bookmarkStart w:id="0" w:name="_GoBack"/>
       <w:bookmarkEnd w:id="0"/>
     </w:p>
-    <w:p/>
     <w:sectPr>
       <w:pgSz w:w="12240" w:h="15840"/>
       <w:pgMar w:top="1440" w:right="1440" w:bottom="1440" w:left="1440" w:header="720" w:footer="720" w:gutter="0"/>

</xml_diff>